<commit_message>
updated zuul with hystrix
updated zuul with hystrix
</commit_message>
<xml_diff>
--- a/docs/Lessions_Learning_PredixDev.docx
+++ b/docs/Lessions_Learning_PredixDev.docx
@@ -5393,38 +5393,14 @@
         <w:rPr>
           <w:highlight w:val="yellow"/>
         </w:rPr>
-        <w:t>org.springframework.boot.context.embedded.ServletRegistrationBean</w:t>
+        <w:t xml:space="preserve">org.springframework.boot.context.embedded.ServletRegistrationBean was deprecated in spring-boot version 1.4 and its replacement, org.springframework.boot.web.servlet.ServletRegistrationBean, was introduced. The deprecated class was removed in spring-boot version 1.5. </w:t>
       </w:r>
       <w:r>
         <w:rPr>
           <w:highlight w:val="yellow"/>
         </w:rPr>
-        <w:t> was deprecated in spring-boot version 1.4 and its replacement, </w:t>
-      </w:r>
-      <w:r>
-        <w:rPr>
-          <w:highlight w:val="yellow"/>
-        </w:rPr>
-        <w:t>org.springframework.boot.web.servlet.ServletRegistrationBean</w:t>
-      </w:r>
-      <w:r>
-        <w:rPr>
-          <w:highlight w:val="yellow"/>
-        </w:rPr>
-        <w:t xml:space="preserve">, was introduced. The deprecated class was removed in spring-boot version 1.5. </w:t>
-      </w:r>
-      <w:r>
-        <w:rPr>
-          <w:highlight w:val="yellow"/>
-        </w:rPr>
         <w:lastRenderedPageBreak/>
-        <w:t>@EnableZuulProxy</w:t>
-      </w:r>
-      <w:r>
-        <w:rPr>
-          <w:highlight w:val="yellow"/>
-        </w:rPr>
-        <w:t xml:space="preserve"> has </w:t>
+        <w:t xml:space="preserve">@EnableZuulProxy has </w:t>
       </w:r>
       <w:r>
         <w:rPr>
@@ -5468,10 +5444,324 @@
     </w:p>
     <w:p>
       <w:pPr>
-        <w:pStyle w:val="Heading2"/>
-      </w:pPr>
-      <w:r>
-        <w:t>Ribbon</w:t>
+        <w:pStyle w:val="Heading3"/>
+      </w:pPr>
+      <w:r>
+        <w:t>Issue Faces-2:</w:t>
+      </w:r>
+    </w:p>
+    <w:p>
+      <w:pPr>
+        <w:pStyle w:val="HTMLPreformatted"/>
+        <w:shd w:val="clear" w:color="auto" w:fill="EFF0F1"/>
+        <w:ind w:left="360"/>
+        <w:textAlignment w:val="baseline"/>
+        <w:rPr>
+          <w:rStyle w:val="typ"/>
+          <w:rFonts w:ascii="inherit" w:hAnsi="inherit"/>
+          <w:color w:val="2B91AF"/>
+          <w:bdr w:val="none" w:sz="0" w:space="0" w:color="auto" w:frame="1"/>
+          <w:shd w:val="clear" w:color="auto" w:fill="EFF0F1"/>
+        </w:rPr>
+      </w:pPr>
+      <w:r>
+        <w:rPr>
+          <w:rStyle w:val="typ"/>
+          <w:rFonts w:ascii="inherit" w:hAnsi="inherit"/>
+          <w:color w:val="2B91AF"/>
+          <w:bdr w:val="none" w:sz="0" w:space="0" w:color="auto" w:frame="1"/>
+          <w:shd w:val="clear" w:color="auto" w:fill="EFF0F1"/>
+        </w:rPr>
+        <w:t>Inside Response Filter</w:t>
+      </w:r>
+    </w:p>
+    <w:p>
+      <w:pPr>
+        <w:pStyle w:val="HTMLPreformatted"/>
+        <w:shd w:val="clear" w:color="auto" w:fill="EFF0F1"/>
+        <w:ind w:left="360"/>
+        <w:textAlignment w:val="baseline"/>
+        <w:rPr>
+          <w:rStyle w:val="typ"/>
+          <w:rFonts w:ascii="inherit" w:hAnsi="inherit"/>
+          <w:color w:val="2B91AF"/>
+          <w:bdr w:val="none" w:sz="0" w:space="0" w:color="auto" w:frame="1"/>
+          <w:shd w:val="clear" w:color="auto" w:fill="EFF0F1"/>
+        </w:rPr>
+      </w:pPr>
+      <w:r>
+        <w:rPr>
+          <w:rStyle w:val="typ"/>
+          <w:rFonts w:ascii="inherit" w:hAnsi="inherit"/>
+          <w:color w:val="2B91AF"/>
+          <w:bdr w:val="none" w:sz="0" w:space="0" w:color="auto" w:frame="1"/>
+          <w:shd w:val="clear" w:color="auto" w:fill="EFF0F1"/>
+        </w:rPr>
+        <w:t>2017-09-04 17:47:18.907  INFO 18024 --- [a-EvictionTimer] c.n.e.registry.AbstractInstanceRegistry  : Running the evict task with compensationTime 0ms</w:t>
+      </w:r>
+    </w:p>
+    <w:p>
+      <w:pPr>
+        <w:pStyle w:val="HTMLPreformatted"/>
+        <w:shd w:val="clear" w:color="auto" w:fill="EFF0F1"/>
+        <w:ind w:left="360"/>
+        <w:textAlignment w:val="baseline"/>
+        <w:rPr>
+          <w:rStyle w:val="typ"/>
+          <w:rFonts w:ascii="inherit" w:hAnsi="inherit"/>
+          <w:color w:val="2B91AF"/>
+          <w:bdr w:val="none" w:sz="0" w:space="0" w:color="auto" w:frame="1"/>
+          <w:shd w:val="clear" w:color="auto" w:fill="EFF0F1"/>
+        </w:rPr>
+      </w:pPr>
+      <w:r>
+        <w:rPr>
+          <w:rStyle w:val="typ"/>
+          <w:rFonts w:ascii="inherit" w:hAnsi="inherit"/>
+          <w:color w:val="2B91AF"/>
+          <w:bdr w:val="none" w:sz="0" w:space="0" w:color="auto" w:frame="1"/>
+          <w:shd w:val="clear" w:color="auto" w:fill="EFF0F1"/>
+        </w:rPr>
+        <w:t>Request Method : GET Request URL : http://localhost:8080/ldvdata/getFra</w:t>
+      </w:r>
+    </w:p>
+    <w:p>
+      <w:pPr>
+        <w:pStyle w:val="HTMLPreformatted"/>
+        <w:shd w:val="clear" w:color="auto" w:fill="EFF0F1"/>
+        <w:ind w:left="360"/>
+        <w:textAlignment w:val="baseline"/>
+        <w:rPr>
+          <w:rStyle w:val="typ"/>
+          <w:rFonts w:ascii="inherit" w:hAnsi="inherit"/>
+          <w:color w:val="2B91AF"/>
+          <w:bdr w:val="none" w:sz="0" w:space="0" w:color="auto" w:frame="1"/>
+          <w:shd w:val="clear" w:color="auto" w:fill="EFF0F1"/>
+        </w:rPr>
+      </w:pPr>
+      <w:r>
+        <w:rPr>
+          <w:rStyle w:val="typ"/>
+          <w:rFonts w:ascii="inherit" w:hAnsi="inherit"/>
+          <w:color w:val="2B91AF"/>
+          <w:bdr w:val="none" w:sz="0" w:space="0" w:color="auto" w:frame="1"/>
+          <w:shd w:val="clear" w:color="auto" w:fill="EFF0F1"/>
+        </w:rPr>
+        <w:t>Inside Route Filter</w:t>
+      </w:r>
+    </w:p>
+    <w:p>
+      <w:pPr>
+        <w:pStyle w:val="HTMLPreformatted"/>
+        <w:shd w:val="clear" w:color="auto" w:fill="EFF0F1"/>
+        <w:ind w:left="360"/>
+        <w:textAlignment w:val="baseline"/>
+        <w:rPr>
+          <w:rStyle w:val="typ"/>
+          <w:rFonts w:ascii="inherit" w:hAnsi="inherit"/>
+          <w:color w:val="2B91AF"/>
+          <w:bdr w:val="none" w:sz="0" w:space="0" w:color="auto" w:frame="1"/>
+          <w:shd w:val="clear" w:color="auto" w:fill="EFF0F1"/>
+        </w:rPr>
+      </w:pPr>
+      <w:r>
+        <w:rPr>
+          <w:rStyle w:val="typ"/>
+          <w:rFonts w:ascii="inherit" w:hAnsi="inherit"/>
+          <w:color w:val="2B91AF"/>
+          <w:bdr w:val="none" w:sz="0" w:space="0" w:color="auto" w:frame="1"/>
+          <w:shd w:val="clear" w:color="auto" w:fill="EFF0F1"/>
+        </w:rPr>
+        <w:t>2017-09-04 17:47:22.995  WARN 18024 --- [nio-8080-exec-3] o.s.c.n.z.filters.post.SendErrorFilter   : Error during filtering</w:t>
+      </w:r>
+    </w:p>
+    <w:p>
+      <w:pPr>
+        <w:pStyle w:val="HTMLPreformatted"/>
+        <w:shd w:val="clear" w:color="auto" w:fill="EFF0F1"/>
+        <w:ind w:left="360"/>
+        <w:textAlignment w:val="baseline"/>
+        <w:rPr>
+          <w:rStyle w:val="typ"/>
+          <w:rFonts w:ascii="inherit" w:hAnsi="inherit"/>
+          <w:color w:val="2B91AF"/>
+          <w:bdr w:val="none" w:sz="0" w:space="0" w:color="auto" w:frame="1"/>
+          <w:shd w:val="clear" w:color="auto" w:fill="EFF0F1"/>
+        </w:rPr>
+      </w:pPr>
+    </w:p>
+    <w:p>
+      <w:pPr>
+        <w:pStyle w:val="HTMLPreformatted"/>
+        <w:shd w:val="clear" w:color="auto" w:fill="EFF0F1"/>
+        <w:ind w:left="360"/>
+        <w:textAlignment w:val="baseline"/>
+        <w:rPr>
+          <w:rStyle w:val="typ"/>
+          <w:rFonts w:ascii="inherit" w:hAnsi="inherit"/>
+          <w:color w:val="2B91AF"/>
+          <w:bdr w:val="none" w:sz="0" w:space="0" w:color="auto" w:frame="1"/>
+          <w:shd w:val="clear" w:color="auto" w:fill="EFF0F1"/>
+        </w:rPr>
+      </w:pPr>
+      <w:r>
+        <w:rPr>
+          <w:rStyle w:val="typ"/>
+          <w:rFonts w:ascii="inherit" w:hAnsi="inherit"/>
+          <w:color w:val="2B91AF"/>
+          <w:bdr w:val="none" w:sz="0" w:space="0" w:color="auto" w:frame="1"/>
+          <w:shd w:val="clear" w:color="auto" w:fill="EFF0F1"/>
+        </w:rPr>
+        <w:t>javax.net.ssl.SSLException: Unrecognized SSL message, plaintext connection?</w:t>
+      </w:r>
+    </w:p>
+    <w:p>
+      <w:pPr>
+        <w:pStyle w:val="HTMLPreformatted"/>
+        <w:shd w:val="clear" w:color="auto" w:fill="EFF0F1"/>
+        <w:ind w:left="360"/>
+        <w:textAlignment w:val="baseline"/>
+        <w:rPr>
+          <w:rStyle w:val="typ"/>
+          <w:rFonts w:ascii="inherit" w:hAnsi="inherit"/>
+          <w:color w:val="2B91AF"/>
+          <w:bdr w:val="none" w:sz="0" w:space="0" w:color="auto" w:frame="1"/>
+          <w:shd w:val="clear" w:color="auto" w:fill="EFF0F1"/>
+        </w:rPr>
+      </w:pPr>
+      <w:r>
+        <w:rPr>
+          <w:rStyle w:val="typ"/>
+          <w:rFonts w:ascii="inherit" w:hAnsi="inherit"/>
+          <w:color w:val="2B91AF"/>
+          <w:bdr w:val="none" w:sz="0" w:space="0" w:color="auto" w:frame="1"/>
+          <w:shd w:val="clear" w:color="auto" w:fill="EFF0F1"/>
+        </w:rPr>
+        <w:tab/>
+        <w:t>at sun.security.ssl.InputRecord.handleUnknownRecord(Unknown Source) ~[na:1.8.0_121]</w:t>
+      </w:r>
+    </w:p>
+    <w:p>
+      <w:pPr>
+        <w:pStyle w:val="HTMLPreformatted"/>
+        <w:shd w:val="clear" w:color="auto" w:fill="EFF0F1"/>
+        <w:ind w:left="360"/>
+        <w:textAlignment w:val="baseline"/>
+        <w:rPr>
+          <w:rStyle w:val="typ"/>
+          <w:rFonts w:ascii="inherit" w:hAnsi="inherit"/>
+          <w:color w:val="2B91AF"/>
+          <w:bdr w:val="none" w:sz="0" w:space="0" w:color="auto" w:frame="1"/>
+          <w:shd w:val="clear" w:color="auto" w:fill="EFF0F1"/>
+        </w:rPr>
+      </w:pPr>
+      <w:r>
+        <w:rPr>
+          <w:rStyle w:val="typ"/>
+          <w:rFonts w:ascii="inherit" w:hAnsi="inherit"/>
+          <w:color w:val="2B91AF"/>
+          <w:bdr w:val="none" w:sz="0" w:space="0" w:color="auto" w:frame="1"/>
+          <w:shd w:val="clear" w:color="auto" w:fill="EFF0F1"/>
+        </w:rPr>
+        <w:tab/>
+        <w:t>at sun.security.ssl.InputRecord.read(Unknown Source) ~[na:1.8.0_121]</w:t>
+      </w:r>
+    </w:p>
+    <w:p>
+      <w:pPr>
+        <w:pStyle w:val="HTMLPreformatted"/>
+        <w:shd w:val="clear" w:color="auto" w:fill="EFF0F1"/>
+        <w:ind w:left="360"/>
+        <w:textAlignment w:val="baseline"/>
+        <w:rPr>
+          <w:rStyle w:val="typ"/>
+          <w:rFonts w:ascii="inherit" w:hAnsi="inherit"/>
+          <w:color w:val="2B91AF"/>
+          <w:bdr w:val="none" w:sz="0" w:space="0" w:color="auto" w:frame="1"/>
+          <w:shd w:val="clear" w:color="auto" w:fill="EFF0F1"/>
+        </w:rPr>
+      </w:pPr>
+      <w:r>
+        <w:rPr>
+          <w:rStyle w:val="typ"/>
+          <w:rFonts w:ascii="inherit" w:hAnsi="inherit"/>
+          <w:color w:val="2B91AF"/>
+          <w:bdr w:val="none" w:sz="0" w:space="0" w:color="auto" w:frame="1"/>
+          <w:shd w:val="clear" w:color="auto" w:fill="EFF0F1"/>
+        </w:rPr>
+        <w:tab/>
+        <w:t>at sun.security.ssl.SSLSocketImpl.readRecord(Unknown Source) ~[na:1.8.0_121]</w:t>
+      </w:r>
+    </w:p>
+    <w:p>
+      <w:pPr>
+        <w:pStyle w:val="HTMLPreformatted"/>
+        <w:shd w:val="clear" w:color="auto" w:fill="EFF0F1"/>
+        <w:ind w:left="360"/>
+        <w:textAlignment w:val="baseline"/>
+        <w:rPr>
+          <w:rStyle w:val="typ"/>
+          <w:rFonts w:ascii="inherit" w:hAnsi="inherit"/>
+          <w:color w:val="2B91AF"/>
+          <w:bdr w:val="none" w:sz="0" w:space="0" w:color="auto" w:frame="1"/>
+          <w:shd w:val="clear" w:color="auto" w:fill="EFF0F1"/>
+        </w:rPr>
+      </w:pPr>
+      <w:r>
+        <w:rPr>
+          <w:rStyle w:val="typ"/>
+          <w:rFonts w:ascii="inherit" w:hAnsi="inherit"/>
+          <w:color w:val="2B91AF"/>
+          <w:bdr w:val="none" w:sz="0" w:space="0" w:color="auto" w:frame="1"/>
+          <w:shd w:val="clear" w:color="auto" w:fill="EFF0F1"/>
+        </w:rPr>
+        <w:tab/>
+        <w:t>at sun.security.ssl.SSLSocketImpl.performInitialHandshake(Unknown Source) ~[na:1.8.0_121]</w:t>
+      </w:r>
+    </w:p>
+    <w:p>
+      <w:pPr>
+        <w:pStyle w:val="HTMLPreformatted"/>
+        <w:shd w:val="clear" w:color="auto" w:fill="EFF0F1"/>
+        <w:ind w:left="360"/>
+        <w:textAlignment w:val="baseline"/>
+        <w:rPr>
+          <w:rStyle w:val="typ"/>
+          <w:rFonts w:ascii="inherit" w:hAnsi="inherit"/>
+          <w:color w:val="2B91AF"/>
+          <w:bdr w:val="none" w:sz="0" w:space="0" w:color="auto" w:frame="1"/>
+          <w:shd w:val="clear" w:color="auto" w:fill="EFF0F1"/>
+        </w:rPr>
+      </w:pPr>
+      <w:r>
+        <w:rPr>
+          <w:rStyle w:val="typ"/>
+          <w:rFonts w:ascii="inherit" w:hAnsi="inherit"/>
+          <w:color w:val="2B91AF"/>
+          <w:bdr w:val="none" w:sz="0" w:space="0" w:color="auto" w:frame="1"/>
+          <w:shd w:val="clear" w:color="auto" w:fill="EFF0F1"/>
+        </w:rPr>
+        <w:tab/>
+        <w:t>at sun.security.ssl.SSLSocketImpl.startHandshake(Unknown Source) ~[na:1.8.0_121]</w:t>
+      </w:r>
+    </w:p>
+    <w:p>
+      <w:pPr>
+        <w:pStyle w:val="HTMLPreformatted"/>
+        <w:shd w:val="clear" w:color="auto" w:fill="EFF0F1"/>
+        <w:ind w:left="360"/>
+        <w:textAlignment w:val="baseline"/>
+      </w:pPr>
+      <w:r>
+        <w:rPr>
+          <w:rStyle w:val="typ"/>
+          <w:rFonts w:ascii="inherit" w:hAnsi="inherit"/>
+          <w:color w:val="2B91AF"/>
+          <w:bdr w:val="none" w:sz="0" w:space="0" w:color="auto" w:frame="1"/>
+          <w:shd w:val="clear" w:color="auto" w:fill="EFF0F1"/>
+        </w:rPr>
+        <w:tab/>
+        <w:t>at sun.security.ssl.SSLSocketImpl.startHandshake(Unknown Source) ~[na:1.8.0_121]</w:t>
       </w:r>
     </w:p>
     <w:p>
@@ -5480,6 +5770,106 @@
           <w:lang w:val="en-NZ" w:eastAsia="ko-KR"/>
         </w:rPr>
       </w:pPr>
+      <w:r>
+        <w:rPr>
+          <w:lang w:val="en-NZ" w:eastAsia="ko-KR"/>
+        </w:rPr>
+        <w:t>Cause of issue:</w:t>
+      </w:r>
+    </w:p>
+    <w:p>
+      <w:pPr>
+        <w:rPr>
+          <w:rFonts w:cs="Arial"/>
+          <w:color w:val="242729"/>
+          <w:sz w:val="23"/>
+          <w:szCs w:val="23"/>
+          <w:shd w:val="clear" w:color="auto" w:fill="FFFFFF"/>
+        </w:rPr>
+      </w:pPr>
+      <w:r>
+        <w:rPr>
+          <w:rFonts w:cs="Arial"/>
+          <w:color w:val="242729"/>
+          <w:sz w:val="23"/>
+          <w:szCs w:val="23"/>
+          <w:shd w:val="clear" w:color="auto" w:fill="FFFFFF"/>
+        </w:rPr>
+        <w:t>I was accessing the https port using http</w:t>
+      </w:r>
+    </w:p>
+    <w:p>
+      <w:pPr>
+        <w:rPr>
+          <w:lang w:val="en-NZ" w:eastAsia="ko-KR"/>
+        </w:rPr>
+      </w:pPr>
+      <w:r>
+        <w:rPr>
+          <w:noProof/>
+        </w:rPr>
+        <w:drawing>
+          <wp:inline distT="0" distB="0" distL="0" distR="0" wp14:anchorId="6B2DA2F2" wp14:editId="2C9114C4">
+            <wp:extent cx="3419475" cy="466725"/>
+            <wp:effectExtent l="0" t="0" r="9525" b="9525"/>
+            <wp:docPr id="5" name="Picture 5"/>
+            <wp:cNvGraphicFramePr>
+              <a:graphicFrameLocks xmlns:a="http://schemas.openxmlformats.org/drawingml/2006/main" noChangeAspect="1"/>
+            </wp:cNvGraphicFramePr>
+            <a:graphic xmlns:a="http://schemas.openxmlformats.org/drawingml/2006/main">
+              <a:graphicData uri="http://schemas.openxmlformats.org/drawingml/2006/picture">
+                <pic:pic xmlns:pic="http://schemas.openxmlformats.org/drawingml/2006/picture">
+                  <pic:nvPicPr>
+                    <pic:cNvPr id="1" name=""/>
+                    <pic:cNvPicPr/>
+                  </pic:nvPicPr>
+                  <pic:blipFill>
+                    <a:blip r:embed="rId25"/>
+                    <a:stretch>
+                      <a:fillRect/>
+                    </a:stretch>
+                  </pic:blipFill>
+                  <pic:spPr>
+                    <a:xfrm>
+                      <a:off x="0" y="0"/>
+                      <a:ext cx="3419475" cy="466725"/>
+                    </a:xfrm>
+                    <a:prstGeom prst="rect">
+                      <a:avLst/>
+                    </a:prstGeom>
+                  </pic:spPr>
+                </pic:pic>
+              </a:graphicData>
+            </a:graphic>
+          </wp:inline>
+        </w:drawing>
+      </w:r>
+    </w:p>
+    <w:p>
+      <w:pPr>
+        <w:rPr>
+          <w:lang w:val="en-NZ" w:eastAsia="ko-KR"/>
+        </w:rPr>
+      </w:pPr>
+      <w:r>
+        <w:rPr>
+          <w:lang w:val="en-NZ" w:eastAsia="ko-KR"/>
+        </w:rPr>
+        <w:t>Resolution:</w:t>
+      </w:r>
+    </w:p>
+    <w:p>
+      <w:pPr>
+        <w:rPr>
+          <w:lang w:val="en-NZ" w:eastAsia="ko-KR"/>
+        </w:rPr>
+      </w:pPr>
+      <w:r>
+        <w:rPr>
+          <w:lang w:val="en-NZ" w:eastAsia="ko-KR"/>
+        </w:rPr>
+        <w:t>Changes https to http in application.properties file.</w:t>
+      </w:r>
       <w:bookmarkStart w:id="24" w:name="_GoBack"/>
       <w:bookmarkEnd w:id="24"/>
     </w:p>
@@ -13846,6 +14236,21 @@
 </file>
 
 <file path=customXml/item1.xml><?xml version="1.0" encoding="utf-8"?>
+<p:properties xmlns:p="http://schemas.microsoft.com/office/2006/metadata/properties" xmlns:xsi="http://www.w3.org/2001/XMLSchema-instance" xmlns:pc="http://schemas.microsoft.com/office/infopath/2007/PartnerControls">
+  <documentManagement/>
+</p:properties>
+</file>
+
+<file path=customXml/item2.xml><?xml version="1.0" encoding="utf-8"?>
+<?mso-contentType ?>
+<FormTemplates xmlns="http://schemas.microsoft.com/sharepoint/v3/contenttype/forms">
+  <Display>DocumentLibraryForm</Display>
+  <Edit>DocumentLibraryForm</Edit>
+  <New>DocumentLibraryForm</New>
+</FormTemplates>
+</file>
+
+<file path=customXml/item3.xml><?xml version="1.0" encoding="utf-8"?>
 <ct:contentTypeSchema xmlns:ct="http://schemas.microsoft.com/office/2006/metadata/contentType" xmlns:ma="http://schemas.microsoft.com/office/2006/metadata/properties/metaAttributes" ct:_="" ma:_="" ma:contentTypeName="Document" ma:contentTypeID="0x010100B1D92193B6C9A14C97F2A42CD163D38A" ma:contentTypeVersion="0" ma:contentTypeDescription="Create a new document." ma:contentTypeScope="" ma:versionID="87f26a5363dc40bb81bf990d8f23ddf1">
   <xsd:schema xmlns:xsd="http://www.w3.org/2001/XMLSchema" xmlns:xs="http://www.w3.org/2001/XMLSchema" xmlns:p="http://schemas.microsoft.com/office/2006/metadata/properties" targetNamespace="http://schemas.microsoft.com/office/2006/metadata/properties" ma:root="true" ma:fieldsID="c64490b4aec6201516c3a874156f37b2">
     <xsd:element name="properties">
@@ -13959,26 +14364,28 @@
 </ct:contentTypeSchema>
 </file>
 
-<file path=customXml/item2.xml><?xml version="1.0" encoding="utf-8"?>
-<?mso-contentType ?>
-<FormTemplates xmlns="http://schemas.microsoft.com/sharepoint/v3/contenttype/forms">
-  <Display>DocumentLibraryForm</Display>
-  <Edit>DocumentLibraryForm</Edit>
-  <New>DocumentLibraryForm</New>
-</FormTemplates>
-</file>
-
-<file path=customXml/item3.xml><?xml version="1.0" encoding="utf-8"?>
-<p:properties xmlns:p="http://schemas.microsoft.com/office/2006/metadata/properties" xmlns:xsi="http://www.w3.org/2001/XMLSchema-instance" xmlns:pc="http://schemas.microsoft.com/office/infopath/2007/PartnerControls">
-  <documentManagement/>
-</p:properties>
-</file>
-
 <file path=customXml/item4.xml><?xml version="1.0" encoding="utf-8"?>
 <b:Sources xmlns:b="http://schemas.openxmlformats.org/officeDocument/2006/bibliography" xmlns="http://schemas.openxmlformats.org/officeDocument/2006/bibliography" SelectedStyle="\APA.XSL" StyleName="APA"/>
 </file>
 
 <file path=customXml/itemProps1.xml><?xml version="1.0" encoding="utf-8"?>
+<ds:datastoreItem xmlns:ds="http://schemas.openxmlformats.org/officeDocument/2006/customXml" ds:itemID="{1B73A018-B1A7-475F-AFA2-0BB995543A23}">
+  <ds:schemaRefs>
+    <ds:schemaRef ds:uri="http://schemas.microsoft.com/office/2006/metadata/properties"/>
+    <ds:schemaRef ds:uri="http://schemas.microsoft.com/office/infopath/2007/PartnerControls"/>
+  </ds:schemaRefs>
+</ds:datastoreItem>
+</file>
+
+<file path=customXml/itemProps2.xml><?xml version="1.0" encoding="utf-8"?>
+<ds:datastoreItem xmlns:ds="http://schemas.openxmlformats.org/officeDocument/2006/customXml" ds:itemID="{D849317D-8D53-48BF-87CE-DFD2154176B4}">
+  <ds:schemaRefs>
+    <ds:schemaRef ds:uri="http://schemas.microsoft.com/sharepoint/v3/contenttype/forms"/>
+  </ds:schemaRefs>
+</ds:datastoreItem>
+</file>
+
+<file path=customXml/itemProps3.xml><?xml version="1.0" encoding="utf-8"?>
 <ds:datastoreItem xmlns:ds="http://schemas.openxmlformats.org/officeDocument/2006/customXml" ds:itemID="{8E1AD3D3-C928-4D94-A21A-DE089B71BCE8}">
   <ds:schemaRefs>
     <ds:schemaRef ds:uri="http://schemas.microsoft.com/office/2006/metadata/contentType"/>
@@ -13994,25 +14401,8 @@
 </ds:datastoreItem>
 </file>
 
-<file path=customXml/itemProps2.xml><?xml version="1.0" encoding="utf-8"?>
-<ds:datastoreItem xmlns:ds="http://schemas.openxmlformats.org/officeDocument/2006/customXml" ds:itemID="{D849317D-8D53-48BF-87CE-DFD2154176B4}">
-  <ds:schemaRefs>
-    <ds:schemaRef ds:uri="http://schemas.microsoft.com/sharepoint/v3/contenttype/forms"/>
-  </ds:schemaRefs>
-</ds:datastoreItem>
-</file>
-
-<file path=customXml/itemProps3.xml><?xml version="1.0" encoding="utf-8"?>
-<ds:datastoreItem xmlns:ds="http://schemas.openxmlformats.org/officeDocument/2006/customXml" ds:itemID="{1B73A018-B1A7-475F-AFA2-0BB995543A23}">
-  <ds:schemaRefs>
-    <ds:schemaRef ds:uri="http://schemas.microsoft.com/office/2006/metadata/properties"/>
-    <ds:schemaRef ds:uri="http://schemas.microsoft.com/office/infopath/2007/PartnerControls"/>
-  </ds:schemaRefs>
-</ds:datastoreItem>
-</file>
-
 <file path=customXml/itemProps4.xml><?xml version="1.0" encoding="utf-8"?>
-<ds:datastoreItem xmlns:ds="http://schemas.openxmlformats.org/officeDocument/2006/customXml" ds:itemID="{A9089952-18B3-4C34-845E-CE92DFCBBFDD}">
+<ds:datastoreItem xmlns:ds="http://schemas.openxmlformats.org/officeDocument/2006/customXml" ds:itemID="{DCF5239C-38D3-4234-84FE-743B0FCD40BF}">
   <ds:schemaRefs>
     <ds:schemaRef ds:uri="http://schemas.openxmlformats.org/officeDocument/2006/bibliography"/>
   </ds:schemaRefs>

</xml_diff>